<commit_message>
relatorio de fisica e funções de bddad no repo
</commit_message>
<xml_diff>
--- a/docs/Sprint 2/FSIAP/USFA01/anexo.docx
+++ b/docs/Sprint 2/FSIAP/USFA01/anexo.docx
@@ -27,7 +27,7 @@
           <w:noProof/>
         </w:rPr>
         <w:drawing>
-          <wp:inline distT="0" distB="0" distL="0" distR="0" wp14:anchorId="1E383274" wp14:editId="28C9B0D5">
+          <wp:inline distT="0" distB="0" distL="0" distR="0" wp14:anchorId="1E383274" wp14:editId="185240C1">
             <wp:extent cx="1912620" cy="567690"/>
             <wp:effectExtent l="0" t="0" r="5080" b="3810"/>
             <wp:docPr id="4" name="Picture 4" descr="A picture containing shape&#10;&#10;Description automatically generated"/>
@@ -3001,7 +3001,7 @@
           <w:noProof/>
         </w:rPr>
         <w:drawing>
-          <wp:inline distT="0" distB="0" distL="0" distR="0" wp14:anchorId="76EC0A24" wp14:editId="187DAFB0">
+          <wp:inline distT="0" distB="0" distL="0" distR="0" wp14:anchorId="76EC0A24" wp14:editId="02FF5450">
             <wp:extent cx="2244436" cy="2052397"/>
             <wp:effectExtent l="0" t="0" r="0" b="0"/>
             <wp:docPr id="1765000064" name="Picture 6" descr="A black background with arrows&#10;&#10;Description automatically generated"/>
@@ -3196,6 +3196,7 @@
             <w:docPart w:val="DefaultPlaceholder_-1854013440"/>
           </w:placeholder>
         </w:sdtPr>
+        <w:sdtEndPr/>
         <w:sdtContent>
           <w:r>
             <w:rPr>
@@ -3340,6 +3341,7 @@
             <w:docPart w:val="DefaultPlaceholder_-1854013440"/>
           </w:placeholder>
         </w:sdtPr>
+        <w:sdtEndPr/>
         <w:sdtContent>
           <w:r>
             <w:rPr>
@@ -3372,90 +3374,6 @@
         <w:ind w:firstLine="426"/>
         <w:jc w:val="both"/>
       </w:pPr>
-    </w:p>
-    <w:p>
-      <w:pPr>
-        <w:spacing w:line="312" w:lineRule="auto"/>
-        <w:ind w:firstLine="426"/>
-        <w:jc w:val="both"/>
-      </w:pPr>
-      <w:r>
-        <w:t xml:space="preserve">Como potencial material para a camada </w:t>
-      </w:r>
-      <w:r>
-        <w:rPr>
-          <w:lang w:val="pt-PT"/>
-        </w:rPr>
-        <w:t>interior</w:t>
-      </w:r>
-      <w:r>
-        <w:t xml:space="preserve"> pode ser:</w:t>
-      </w:r>
-    </w:p>
-    <w:p>
-      <w:pPr>
-        <w:pStyle w:val="ListParagraph"/>
-        <w:numPr>
-          <w:ilvl w:val="0"/>
-          <w:numId w:val="10"/>
-        </w:numPr>
-        <w:spacing w:line="312" w:lineRule="auto"/>
-        <w:ind w:firstLine="426"/>
-        <w:jc w:val="both"/>
-      </w:pPr>
-      <w:r>
-        <w:t>Drywall: O drywall é um material comum para o revestimento interno e pode ser combinado com isolamento adicional.</w:t>
-      </w:r>
-    </w:p>
-    <w:p>
-      <w:pPr>
-        <w:pStyle w:val="ListParagraph"/>
-        <w:numPr>
-          <w:ilvl w:val="0"/>
-          <w:numId w:val="10"/>
-        </w:numPr>
-        <w:spacing w:line="312" w:lineRule="auto"/>
-        <w:ind w:firstLine="426"/>
-        <w:jc w:val="both"/>
-      </w:pPr>
-      <w:r>
-        <w:t>Placas de Gesso: Placas de gesso são utilizadas para revestimento interno e podem melhorar o isolamento térmico.</w:t>
-      </w:r>
-    </w:p>
-    <w:p>
-      <w:pPr>
-        <w:pStyle w:val="ListParagraph"/>
-        <w:numPr>
-          <w:ilvl w:val="0"/>
-          <w:numId w:val="10"/>
-        </w:numPr>
-        <w:spacing w:line="312" w:lineRule="auto"/>
-        <w:ind w:firstLine="426"/>
-        <w:jc w:val="both"/>
-      </w:pPr>
-      <w:r>
-        <w:t>Painéis de Fibrocimento: Painéis de fibrocimento são resistentes à humidade e podem ser usados como revestimento interno.</w:t>
-      </w:r>
-      <w:sdt>
-        <w:sdtPr>
-          <w:rPr>
-            <w:color w:val="000000"/>
-          </w:rPr>
-          <w:tag w:val="MENDELEY_CITATION_v3_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"/>
-          <w:id w:val="-283589113"/>
-          <w:placeholder>
-            <w:docPart w:val="DefaultPlaceholder_-1854013440"/>
-          </w:placeholder>
-        </w:sdtPr>
-        <w:sdtContent>
-          <w:r>
-            <w:rPr>
-              <w:color w:val="000000"/>
-            </w:rPr>
-            <w:t>[2]</w:t>
-          </w:r>
-        </w:sdtContent>
-      </w:sdt>
     </w:p>
     <w:p>
       <w:pPr>
@@ -3538,21 +3456,7 @@
               <w:rPr>
                 <w:lang w:val="pt-PT"/>
               </w:rPr>
-              <w:t>(W/(</w:t>
-            </w:r>
-            <w:proofErr w:type="spellStart"/>
-            <w:r>
-              <w:rPr>
-                <w:lang w:val="pt-PT"/>
-              </w:rPr>
-              <w:t>mK</w:t>
-            </w:r>
-            <w:proofErr w:type="spellEnd"/>
-            <w:r>
-              <w:rPr>
-                <w:lang w:val="pt-PT"/>
-              </w:rPr>
-              <w:t>))</w:t>
+              <w:t>(W/(mK))</w:t>
             </w:r>
           </w:p>
         </w:tc>
@@ -4204,6 +4108,7 @@
             <w:docPart w:val="DefaultPlaceholder_-1854013440"/>
           </w:placeholder>
         </w:sdtPr>
+        <w:sdtEndPr/>
         <w:sdtContent>
           <w:r>
             <w:rPr>
@@ -4308,21 +4213,7 @@
               <w:rPr>
                 <w:lang w:val="pt-PT"/>
               </w:rPr>
-              <w:t>(W/(</w:t>
-            </w:r>
-            <w:proofErr w:type="spellStart"/>
-            <w:r>
-              <w:rPr>
-                <w:lang w:val="pt-PT"/>
-              </w:rPr>
-              <w:t>mK</w:t>
-            </w:r>
-            <w:proofErr w:type="spellEnd"/>
-            <w:r>
-              <w:rPr>
-                <w:lang w:val="pt-PT"/>
-              </w:rPr>
-              <w:t>))</w:t>
+              <w:t>(W/(mK))</w:t>
             </w:r>
           </w:p>
         </w:tc>
@@ -4771,7 +4662,6 @@
     <w:p>
       <w:pPr>
         <w:spacing w:line="312" w:lineRule="auto"/>
-        <w:ind w:firstLine="426"/>
         <w:jc w:val="both"/>
       </w:pPr>
     </w:p>
@@ -4781,14 +4671,8 @@
         <w:ind w:left="720" w:firstLine="720"/>
         <w:jc w:val="both"/>
       </w:pPr>
-    </w:p>
-    <w:p>
-      <w:pPr>
-        <w:spacing w:line="312" w:lineRule="auto"/>
-        <w:ind w:left="720" w:firstLine="720"/>
-        <w:jc w:val="both"/>
-      </w:pPr>
-      <w:r>
+      <w:r>
+        <w:lastRenderedPageBreak/>
         <w:t>A camada de isolamento térmico é essencial para manter a temperatura interna desejada. Aqui estão alguns materiais potenciais para esta camada:</w:t>
       </w:r>
     </w:p>
@@ -4834,11 +4718,21 @@
           <w:ilvl w:val="0"/>
           <w:numId w:val="14"/>
         </w:numPr>
-        <w:spacing w:line="312" w:lineRule="auto"/>
-        <w:jc w:val="both"/>
-      </w:pPr>
-      <w:r>
-        <w:t>Painéis de Aerogel: Embora mais caros, os painéis de aerogel oferecem uma eficiência excepcional em termos de isolamento térmico.</w:t>
+        <w:rPr>
+          <w:lang w:val="pt-PT"/>
+        </w:rPr>
+      </w:pPr>
+      <w:r>
+        <w:rPr>
+          <w:lang w:val="pt-PT"/>
+        </w:rPr>
+        <w:t>Poliestireno expandido moldado (EPS)</w:t>
+      </w:r>
+      <w:r>
+        <w:t xml:space="preserve">: </w:t>
+      </w:r>
+      <w:r>
+        <w:t>Leves e com propriedades isolantes eficazes, os painéis de EPS são uma opção para manter a temperatura interna desejada.</w:t>
       </w:r>
     </w:p>
     <w:p>
@@ -4846,12 +4740,6 @@
         <w:pStyle w:val="ListParagraph"/>
         <w:spacing w:line="312" w:lineRule="auto"/>
         <w:ind w:left="1146"/>
-        <w:jc w:val="both"/>
-      </w:pPr>
-    </w:p>
-    <w:p>
-      <w:pPr>
-        <w:spacing w:line="312" w:lineRule="auto"/>
         <w:jc w:val="both"/>
       </w:pPr>
     </w:p>
@@ -4946,21 +4834,7 @@
               <w:rPr>
                 <w:lang w:val="pt-PT"/>
               </w:rPr>
-              <w:t>(W/(</w:t>
-            </w:r>
-            <w:proofErr w:type="spellStart"/>
-            <w:r>
-              <w:rPr>
-                <w:lang w:val="pt-PT"/>
-              </w:rPr>
-              <w:t>mK</w:t>
-            </w:r>
-            <w:proofErr w:type="spellEnd"/>
-            <w:r>
-              <w:rPr>
-                <w:lang w:val="pt-PT"/>
-              </w:rPr>
-              <w:t>))</w:t>
+              <w:t>(W/(mK))</w:t>
             </w:r>
           </w:p>
         </w:tc>
@@ -5010,13 +4884,7 @@
               <w:rPr>
                 <w:lang w:val="pt-PT"/>
               </w:rPr>
-              <w:t>oliestireno</w:t>
-            </w:r>
-            <w:r>
-              <w:rPr>
-                <w:lang w:val="pt-PT"/>
-              </w:rPr>
-              <w:t xml:space="preserve"> expandido moldado (EPS)</w:t>
+              <w:t>oliestireno expandido moldado (EPS)</w:t>
             </w:r>
           </w:p>
           <w:p>
@@ -5924,6 +5792,52 @@
     </w:p>
     <w:p>
       <w:pPr>
+        <w:spacing w:line="312" w:lineRule="auto"/>
+        <w:ind w:left="426" w:firstLine="720"/>
+        <w:jc w:val="both"/>
+      </w:pPr>
+      <w:r>
+        <w:rPr>
+          <w:rFonts w:ascii="Segoe UI" w:hAnsi="Segoe UI" w:cs="Segoe UI"/>
+        </w:rPr>
+        <w:t xml:space="preserve">A </w:t>
+      </w:r>
+      <w:r>
+        <w:t>análise detalhada das escolhas de materiais para a estrutura de expansão revela a importância fundamental do isolamento térmico e da seleção criteriosa dos materiais em cada camada. Através da consideração minuciosa das paredes exteriores, telhado, paredes interiores, portas e janelas, foi possível identificar uma gama diversificada de materiais que atendem aos requisitos de eficiência energética, resistência estrutural e estética.</w:t>
+      </w:r>
+    </w:p>
+    <w:p>
+      <w:pPr>
+        <w:spacing w:line="312" w:lineRule="auto"/>
+        <w:ind w:left="426" w:firstLine="720"/>
+        <w:jc w:val="both"/>
+      </w:pPr>
+      <w:r>
+        <w:t>As paredes exteriores, telhado e paredes interiores foram concebidos com múltiplas camadas, cada uma desempenhando um papel específico na regulação térmica e estrutural da construção. A utilização de materiais como tijolos, concreto, poliestireno expandido (EPS) e painéis de fibrocimento destacou-se pela capacidade de oferecer isolamento térmico eficaz e resistência às condições climáticas.</w:t>
+      </w:r>
+    </w:p>
+    <w:p>
+      <w:pPr>
+        <w:spacing w:line="312" w:lineRule="auto"/>
+        <w:ind w:left="426" w:firstLine="720"/>
+        <w:jc w:val="both"/>
+      </w:pPr>
+      <w:r>
+        <w:t>As portas e janelas, componentes essenciais para o conforto e eficiência energética, foram selecionadas com base no isolamento térmico proporcionado por materiais como aço com interior de poliuretano para portas e janelas em PVC com vidro duplo. Essas escolhas visam garantir não apenas a contenção de perdas ou ganhos de calor, mas também a criação de um ambiente interno confortável e energeticamente eficiente.</w:t>
+      </w:r>
+    </w:p>
+    <w:p>
+      <w:pPr>
+        <w:spacing w:line="312" w:lineRule="auto"/>
+        <w:ind w:left="426" w:firstLine="720"/>
+        <w:jc w:val="both"/>
+      </w:pPr>
+      <w:r>
+        <w:t>A análise minuciosa dos materiais propostos para cada componente da estrutura reflete a necessidade de considerar não apenas a resistência e durabilidade dos materiais, mas também seu desempenho térmico e eficiência energética. Recomenda-se a consultoria de profissionais da construção para uma implementação adequada dos materiais selecionados, visando alcançar os objetivos de funcionalidade, eficiência e durabilidade no ambiente de mudanças climáticas e necessidades logísticas.</w:t>
+      </w:r>
+    </w:p>
+    <w:p>
+      <w:pPr>
         <w:spacing w:after="160" w:line="312" w:lineRule="auto"/>
         <w:ind w:firstLine="426"/>
         <w:jc w:val="both"/>
@@ -5976,6 +5890,7 @@
           <w:docPart w:val="DefaultPlaceholder_-1854013440"/>
         </w:placeholder>
       </w:sdtPr>
+      <w:sdtEndPr/>
       <w:sdtContent>
         <w:p>
           <w:pPr>

</xml_diff>